<commit_message>
Nice arcade ship physics Nice ocean (using Water4 shader) Added basic ship model from free assets Basic steering nad camera
</commit_message>
<xml_diff>
--- a/Podstawy chematu do multiplayera.docx
+++ b/Podstawy chematu do multiplayera.docx
@@ -529,13 +529,7 @@
                               <w:rPr>
                                 <w:b/>
                               </w:rPr>
-                              <w:t>Network</w:t>
-                            </w:r>
-                            <w:r>
-                              <w:rPr>
-                                <w:b/>
-                              </w:rPr>
-                              <w:t>P</w:t>
+                              <w:t>NetworkP</w:t>
                             </w:r>
                             <w:r>
                               <w:rPr>
@@ -937,10 +931,7 @@
                               <w:spacing w:after="0"/>
                             </w:pPr>
                             <w:r>
-                              <w:t>Np.</w:t>
-                            </w:r>
-                            <w:r>
-                              <w:t xml:space="preserve"> </w:t>
+                              <w:t xml:space="preserve">Np. </w:t>
                             </w:r>
                             <w:proofErr w:type="spellStart"/>
                             <w:r>
@@ -1022,12 +1013,20 @@
         </w:rPr>
         <w:t xml:space="preserve">Podstawy </w:t>
       </w:r>
-      <w:proofErr w:type="spellStart"/>
       <w:r>
         <w:rPr>
           <w:b/>
           <w:sz w:val="36"/>
         </w:rPr>
+        <w:t>s</w:t>
+      </w:r>
+      <w:bookmarkStart w:id="0" w:name="_GoBack"/>
+      <w:bookmarkEnd w:id="0"/>
+      <w:r>
+        <w:rPr>
+          <w:b/>
+          <w:sz w:val="36"/>
+        </w:rPr>
         <w:t>chemat</w:t>
       </w:r>
       <w:r>
@@ -1037,7 +1036,6 @@
         </w:rPr>
         <w:t>u</w:t>
       </w:r>
-      <w:proofErr w:type="spellEnd"/>
       <w:r>
         <w:rPr>
           <w:b/>
@@ -1119,12 +1117,7 @@
     </w:p>
     <w:p>
       <w:r>
-        <w:t xml:space="preserve">Statek będzie mógł być sterowany na 3 różne sposoby: przez gracza lokalnego (klawisze z klawiatury), </w:t>
-      </w:r>
-      <w:bookmarkStart w:id="0" w:name="_GoBack"/>
-      <w:bookmarkEnd w:id="0"/>
-      <w:r>
-        <w:t>przez gracza sieciowego (info o sterowaniu, położeniu itd. przekazywane przez serwer) oraz proste AI do sterowania lokalnymi statkami (te które nie są obecnie sterowane przez gracza lokalnego).</w:t>
+        <w:t>Statek będzie mógł być sterowany na 3 różne sposoby: przez gracza lokalnego (klawisze z klawiatury), przez gracza sieciowego (info o sterowaniu, położeniu itd. przekazywane przez serwer) oraz proste AI do sterowania lokalnymi statkami (te które nie są obecnie sterowane przez gracza lokalnego).</w:t>
       </w:r>
     </w:p>
     <w:p>
@@ -2158,7 +2151,7 @@
 </file>
 
 <file path=customXml/itemProps1.xml><?xml version="1.0" encoding="utf-8"?>
-<ds:datastoreItem xmlns:ds="http://schemas.openxmlformats.org/officeDocument/2006/customXml" ds:itemID="{A2877CFF-A920-4471-825C-C863C61E260A}">
+<ds:datastoreItem xmlns:ds="http://schemas.openxmlformats.org/officeDocument/2006/customXml" ds:itemID="{C467A088-43C6-4C17-8928-B6279F328947}">
   <ds:schemaRefs>
     <ds:schemaRef ds:uri="http://schemas.openxmlformats.org/officeDocument/2006/bibliography"/>
   </ds:schemaRefs>

</xml_diff>